<commit_message>
binary covariate ALD now prop not mean
</commit_message>
<xml_diff>
--- a/inst/joss_code.docx
+++ b/inst/joss_code.docx
@@ -627,16 +627,16 @@
         <w:rPr>
           <w:rStyle w:val="VerbatimChar"/>
         </w:rPr>
-        <w:t xml:space="preserve">##   .. ..$ AB: num 0.614</w:t>
-      </w:r>
-      <w:r>
-        <w:br/>
-      </w:r>
-      <w:r>
-        <w:rPr>
-          <w:rStyle w:val="VerbatimChar"/>
-        </w:rPr>
-        <w:t xml:space="preserve">##   .. ..$ AC: num -0.83</w:t>
+        <w:t xml:space="preserve">##   .. ..$ AB: num 0.651</w:t>
+      </w:r>
+      <w:r>
+        <w:br/>
+      </w:r>
+      <w:r>
+        <w:rPr>
+          <w:rStyle w:val="VerbatimChar"/>
+        </w:rPr>
+        <w:t xml:space="preserve">##   .. ..$ AC: num -0.793</w:t>
       </w:r>
       <w:r>
         <w:br/>
@@ -663,16 +663,16 @@
         <w:rPr>
           <w:rStyle w:val="VerbatimChar"/>
         </w:rPr>
-        <w:t xml:space="preserve">##   .. ..$ AB: num 0.241</w:t>
-      </w:r>
-      <w:r>
-        <w:br/>
-      </w:r>
-      <w:r>
-        <w:rPr>
-          <w:rStyle w:val="VerbatimChar"/>
-        </w:rPr>
-        <w:t xml:space="preserve">##   .. ..$ AC: num 0.139</w:t>
+        <w:t xml:space="preserve">##   .. ..$ AB: num 0.249</w:t>
+      </w:r>
+      <w:r>
+        <w:br/>
+      </w:r>
+      <w:r>
+        <w:rPr>
+          <w:rStyle w:val="VerbatimChar"/>
+        </w:rPr>
+        <w:t xml:space="preserve">##   .. ..$ AC: num 0.146</w:t>
       </w:r>
       <w:r>
         <w:br/>
@@ -699,16 +699,16 @@
         <w:rPr>
           <w:rStyle w:val="VerbatimChar"/>
         </w:rPr>
-        <w:t xml:space="preserve">##   .. ..$ AB: num [1:2] -0.349 1.577</w:t>
-      </w:r>
-      <w:r>
-        <w:br/>
-      </w:r>
-      <w:r>
-        <w:rPr>
-          <w:rStyle w:val="VerbatimChar"/>
-        </w:rPr>
-        <w:t xml:space="preserve">##   .. ..$ AC: num [1:2] -1.5609 -0.0984</w:t>
+        <w:t xml:space="preserve">##   .. ..$ AB: num [1:2] -0.327 1.628</w:t>
+      </w:r>
+      <w:r>
+        <w:br/>
+      </w:r>
+      <w:r>
+        <w:rPr>
+          <w:rStyle w:val="VerbatimChar"/>
+        </w:rPr>
+        <w:t xml:space="preserve">##   .. ..$ AC: num [1:2] -1.5433 -0.0436</w:t>
       </w:r>
       <w:r>
         <w:br/>
@@ -744,7 +744,7 @@
         <w:rPr>
           <w:rStyle w:val="VerbatimChar"/>
         </w:rPr>
-        <w:t xml:space="preserve">##   .. ..$ A: Named num 0.242</w:t>
+        <w:t xml:space="preserve">##   .. ..$ A: Named num 0.245</w:t>
       </w:r>
       <w:r>
         <w:br/>
@@ -762,7 +762,7 @@
         <w:rPr>
           <w:rStyle w:val="VerbatimChar"/>
         </w:rPr>
-        <w:t xml:space="preserve">##   .. ..$ C: Named num 0.421</w:t>
+        <w:t xml:space="preserve">##   .. ..$ C: Named num 0.416</w:t>
       </w:r>
       <w:r>
         <w:br/>
@@ -789,7 +789,7 @@
         <w:rPr>
           <w:rStyle w:val="VerbatimChar"/>
         </w:rPr>
-        <w:t xml:space="preserve">##   .. ..$ A: Named num 0.00208</w:t>
+        <w:t xml:space="preserve">##   .. ..$ A: Named num 0.00204</w:t>
       </w:r>
       <w:r>
         <w:br/>
@@ -807,7 +807,7 @@
         <w:rPr>
           <w:rStyle w:val="VerbatimChar"/>
         </w:rPr>
-        <w:t xml:space="preserve">##   .. ..$ C: Named num 0.00529</w:t>
+        <w:t xml:space="preserve">##   .. ..$ C: Named num 0.00554</w:t>
       </w:r>
       <w:r>
         <w:br/>
@@ -1006,16 +1006,16 @@
         <w:rPr>
           <w:rStyle w:val="VerbatimChar"/>
         </w:rPr>
-        <w:t xml:space="preserve">## 1 AB            0.614     0.241     -0.349     1.58  </w:t>
-      </w:r>
-      <w:r>
-        <w:br/>
-      </w:r>
-      <w:r>
-        <w:rPr>
-          <w:rStyle w:val="VerbatimChar"/>
-        </w:rPr>
-        <w:t xml:space="preserve">## 2 AC           -0.830     0.139     -1.56     -0.0984</w:t>
+        <w:t xml:space="preserve">## 1 AB            0.651     0.249     -0.327     1.63  </w:t>
+      </w:r>
+      <w:r>
+        <w:br/>
+      </w:r>
+      <w:r>
+        <w:rPr>
+          <w:rStyle w:val="VerbatimChar"/>
+        </w:rPr>
+        <w:t xml:space="preserve">## 2 AC           -0.793     0.146     -1.54     -0.0436</w:t>
       </w:r>
       <w:r>
         <w:br/>
@@ -1087,16 +1087,16 @@
         <w:rPr>
           <w:rStyle w:val="VerbatimChar"/>
         </w:rPr>
-        <w:t xml:space="preserve">## 1 A             0.242   0.00208 NA         NA        </w:t>
-      </w:r>
-      <w:r>
-        <w:br/>
-      </w:r>
-      <w:r>
-        <w:rPr>
-          <w:rStyle w:val="VerbatimChar"/>
-        </w:rPr>
-        <w:t xml:space="preserve">## 2 C             0.421   0.00529 NA         NA</w:t>
+        <w:t xml:space="preserve">## 1 A             0.245   0.00204 NA         NA        </w:t>
+      </w:r>
+      <w:r>
+        <w:br/>
+      </w:r>
+      <w:r>
+        <w:rPr>
+          <w:rStyle w:val="VerbatimChar"/>
+        </w:rPr>
+        <w:t xml:space="preserve">## 2 C             0.416   0.00554 NA         NA</w:t>
       </w:r>
     </w:p>
     <w:p>
@@ -1473,7 +1473,7 @@
         <w:rPr>
           <w:rStyle w:val="CommentTok"/>
         </w:rPr>
-        <w:t xml:space="preserve"># turns off the iteration updates.</w:t>
+        <w:t xml:space="preserve"># turns off the iteration updates</w:t>
       </w:r>
       <w:r>
         <w:br/>
@@ -1768,6 +1768,1730 @@
           <w:rStyle w:val="NormalTok"/>
         </w:rPr>
         <w:t xml:space="preserve">)))</w:t>
+      </w:r>
+    </w:p>
+    <w:p>
+      <w:pPr>
+        <w:pStyle w:val="SourceCode"/>
+      </w:pPr>
+      <w:r>
+        <w:rPr>
+          <w:rStyle w:val="FunctionTok"/>
+        </w:rPr>
+        <w:t xml:space="preserve">data</w:t>
+      </w:r>
+      <w:r>
+        <w:rPr>
+          <w:rStyle w:val="NormalTok"/>
+        </w:rPr>
+        <w:t xml:space="preserve">(</w:t>
+      </w:r>
+      <w:r>
+        <w:rPr>
+          <w:rStyle w:val="StringTok"/>
+        </w:rPr>
+        <w:t xml:space="preserve">"AC_IPD_contY_mixedX"</w:t>
+      </w:r>
+      <w:r>
+        <w:rPr>
+          <w:rStyle w:val="NormalTok"/>
+        </w:rPr>
+        <w:t xml:space="preserve">)</w:t>
+      </w:r>
+      <w:r>
+        <w:br/>
+      </w:r>
+      <w:r>
+        <w:rPr>
+          <w:rStyle w:val="FunctionTok"/>
+        </w:rPr>
+        <w:t xml:space="preserve">data</w:t>
+      </w:r>
+      <w:r>
+        <w:rPr>
+          <w:rStyle w:val="NormalTok"/>
+        </w:rPr>
+        <w:t xml:space="preserve">(</w:t>
+      </w:r>
+      <w:r>
+        <w:rPr>
+          <w:rStyle w:val="StringTok"/>
+        </w:rPr>
+        <w:t xml:space="preserve">"BC_ALD_contY_mixedX"</w:t>
+      </w:r>
+      <w:r>
+        <w:rPr>
+          <w:rStyle w:val="NormalTok"/>
+        </w:rPr>
+        <w:t xml:space="preserve">)</w:t>
+      </w:r>
+      <w:r>
+        <w:br/>
+      </w:r>
+      <w:r>
+        <w:br/>
+      </w:r>
+      <w:r>
+        <w:rPr>
+          <w:rStyle w:val="CommentTok"/>
+        </w:rPr>
+        <w:t xml:space="preserve"># individual-level data</w:t>
+      </w:r>
+      <w:r>
+        <w:br/>
+      </w:r>
+      <w:r>
+        <w:rPr>
+          <w:rStyle w:val="FunctionTok"/>
+        </w:rPr>
+        <w:t xml:space="preserve">head</w:t>
+      </w:r>
+      <w:r>
+        <w:rPr>
+          <w:rStyle w:val="NormalTok"/>
+        </w:rPr>
+        <w:t xml:space="preserve">(AC_IPD_contY_mixedX)</w:t>
+      </w:r>
+    </w:p>
+    <w:p>
+      <w:pPr>
+        <w:pStyle w:val="SourceCode"/>
+      </w:pPr>
+      <w:r>
+        <w:rPr>
+          <w:rStyle w:val="VerbatimChar"/>
+        </w:rPr>
+        <w:t xml:space="preserve">##   id        X1 X2        X3 X4 trt          y   true_eta</w:t>
+      </w:r>
+      <w:r>
+        <w:br/>
+      </w:r>
+      <w:r>
+        <w:rPr>
+          <w:rStyle w:val="VerbatimChar"/>
+        </w:rPr>
+        <w:t xml:space="preserve">## 1  1 0.3066158  0 1.0794085  0   A -2.3321553 -0.9789591</w:t>
+      </w:r>
+      <w:r>
+        <w:br/>
+      </w:r>
+      <w:r>
+        <w:rPr>
+          <w:rStyle w:val="VerbatimChar"/>
+        </w:rPr>
+        <w:t xml:space="preserve">## 2  2 0.5961703  1 0.6164710  0   A -0.7473152 -0.8840576</w:t>
+      </w:r>
+      <w:r>
+        <w:br/>
+      </w:r>
+      <w:r>
+        <w:rPr>
+          <w:rStyle w:val="VerbatimChar"/>
+        </w:rPr>
+        <w:t xml:space="preserve">## 3  3 0.1496635  1 0.5737457  0   A -1.2441749 -1.2402780</w:t>
+      </w:r>
+      <w:r>
+        <w:br/>
+      </w:r>
+      <w:r>
+        <w:rPr>
+          <w:rStyle w:val="VerbatimChar"/>
+        </w:rPr>
+        <w:t xml:space="preserve">## 4  4 0.1393548  0 0.4687338  0   C -0.7905105 -0.1785051</w:t>
+      </w:r>
+      <w:r>
+        <w:br/>
+      </w:r>
+      <w:r>
+        <w:rPr>
+          <w:rStyle w:val="VerbatimChar"/>
+        </w:rPr>
+        <w:t xml:space="preserve">## 5  5 0.5672248  0 0.5305725  0   A -3.3441703 -1.3985394</w:t>
+      </w:r>
+      <w:r>
+        <w:br/>
+      </w:r>
+      <w:r>
+        <w:rPr>
+          <w:rStyle w:val="VerbatimChar"/>
+        </w:rPr>
+        <w:t xml:space="preserve">## 6  6 0.4897103  1 0.1289250  1   A -1.2286456 -0.3974177</w:t>
+      </w:r>
+    </w:p>
+    <w:p>
+      <w:pPr>
+        <w:pStyle w:val="SourceCode"/>
+      </w:pPr>
+      <w:r>
+        <w:rPr>
+          <w:rStyle w:val="CommentTok"/>
+        </w:rPr>
+        <w:t xml:space="preserve"># aggregate-level data</w:t>
+      </w:r>
+      <w:r>
+        <w:br/>
+      </w:r>
+      <w:r>
+        <w:rPr>
+          <w:rStyle w:val="NormalTok"/>
+        </w:rPr>
+        <w:t xml:space="preserve">BC_ALD_contY_mixedX</w:t>
+      </w:r>
+    </w:p>
+    <w:p>
+      <w:pPr>
+        <w:pStyle w:val="SourceCode"/>
+      </w:pPr>
+      <w:r>
+        <w:rPr>
+          <w:rStyle w:val="VerbatimChar"/>
+        </w:rPr>
+        <w:t xml:space="preserve">## # A tibble: 14 × 4</w:t>
+      </w:r>
+      <w:r>
+        <w:br/>
+      </w:r>
+      <w:r>
+        <w:rPr>
+          <w:rStyle w:val="VerbatimChar"/>
+        </w:rPr>
+        <w:t xml:space="preserve">##    variable statistic   value trt  </w:t>
+      </w:r>
+      <w:r>
+        <w:br/>
+      </w:r>
+      <w:r>
+        <w:rPr>
+          <w:rStyle w:val="VerbatimChar"/>
+        </w:rPr>
+        <w:t xml:space="preserve">##    &lt;chr&gt;    &lt;chr&gt;       &lt;dbl&gt; &lt;chr&gt;</w:t>
+      </w:r>
+      <w:r>
+        <w:br/>
+      </w:r>
+      <w:r>
+        <w:rPr>
+          <w:rStyle w:val="VerbatimChar"/>
+        </w:rPr>
+        <w:t xml:space="preserve">##  1 X1       mean        0.608 &lt;NA&gt; </w:t>
+      </w:r>
+      <w:r>
+        <w:br/>
+      </w:r>
+      <w:r>
+        <w:rPr>
+          <w:rStyle w:val="VerbatimChar"/>
+        </w:rPr>
+        <w:t xml:space="preserve">##  2 X1       sd          0.436 &lt;NA&gt; </w:t>
+      </w:r>
+      <w:r>
+        <w:br/>
+      </w:r>
+      <w:r>
+        <w:rPr>
+          <w:rStyle w:val="VerbatimChar"/>
+        </w:rPr>
+        <w:t xml:space="preserve">##  3 X2       prop        0.72  &lt;NA&gt; </w:t>
+      </w:r>
+      <w:r>
+        <w:br/>
+      </w:r>
+      <w:r>
+        <w:rPr>
+          <w:rStyle w:val="VerbatimChar"/>
+        </w:rPr>
+        <w:t xml:space="preserve">##  4 X3       mean        0.598 &lt;NA&gt; </w:t>
+      </w:r>
+      <w:r>
+        <w:br/>
+      </w:r>
+      <w:r>
+        <w:rPr>
+          <w:rStyle w:val="VerbatimChar"/>
+        </w:rPr>
+        <w:t xml:space="preserve">##  5 X3       sd          0.385 &lt;NA&gt; </w:t>
+      </w:r>
+      <w:r>
+        <w:br/>
+      </w:r>
+      <w:r>
+        <w:rPr>
+          <w:rStyle w:val="VerbatimChar"/>
+        </w:rPr>
+        <w:t xml:space="preserve">##  6 X4       prop        0.51  &lt;NA&gt; </w:t>
+      </w:r>
+      <w:r>
+        <w:br/>
+      </w:r>
+      <w:r>
+        <w:rPr>
+          <w:rStyle w:val="VerbatimChar"/>
+        </w:rPr>
+        <w:t xml:space="preserve">##  7 y        mean        0.493 C    </w:t>
+      </w:r>
+      <w:r>
+        <w:br/>
+      </w:r>
+      <w:r>
+        <w:rPr>
+          <w:rStyle w:val="VerbatimChar"/>
+        </w:rPr>
+        <w:t xml:space="preserve">##  8 y        sd          1.08  C    </w:t>
+      </w:r>
+      <w:r>
+        <w:br/>
+      </w:r>
+      <w:r>
+        <w:rPr>
+          <w:rStyle w:val="VerbatimChar"/>
+        </w:rPr>
+        <w:t xml:space="preserve">##  9 y        sum        36.0   C    </w:t>
+      </w:r>
+      <w:r>
+        <w:br/>
+      </w:r>
+      <w:r>
+        <w:rPr>
+          <w:rStyle w:val="VerbatimChar"/>
+        </w:rPr>
+        <w:t xml:space="preserve">## 10 y        mean       -0.434 B    </w:t>
+      </w:r>
+      <w:r>
+        <w:br/>
+      </w:r>
+      <w:r>
+        <w:rPr>
+          <w:rStyle w:val="VerbatimChar"/>
+        </w:rPr>
+        <w:t xml:space="preserve">## 11 y        sd          1.39  B    </w:t>
+      </w:r>
+      <w:r>
+        <w:br/>
+      </w:r>
+      <w:r>
+        <w:rPr>
+          <w:rStyle w:val="VerbatimChar"/>
+        </w:rPr>
+        <w:t xml:space="preserve">## 12 y        sum       -55.1   B    </w:t>
+      </w:r>
+      <w:r>
+        <w:br/>
+      </w:r>
+      <w:r>
+        <w:rPr>
+          <w:rStyle w:val="VerbatimChar"/>
+        </w:rPr>
+        <w:t xml:space="preserve">## 13 &lt;NA&gt;     N          73     C    </w:t>
+      </w:r>
+      <w:r>
+        <w:br/>
+      </w:r>
+      <w:r>
+        <w:rPr>
+          <w:rStyle w:val="VerbatimChar"/>
+        </w:rPr>
+        <w:t xml:space="preserve">## 14 &lt;NA&gt;     N         127     B</w:t>
+      </w:r>
+    </w:p>
+    <w:p>
+      <w:pPr>
+        <w:pStyle w:val="SourceCode"/>
+      </w:pPr>
+      <w:r>
+        <w:rPr>
+          <w:rStyle w:val="NormalTok"/>
+        </w:rPr>
+        <w:t xml:space="preserve">lin_form </w:t>
+      </w:r>
+      <w:r>
+        <w:rPr>
+          <w:rStyle w:val="OtherTok"/>
+        </w:rPr>
+        <w:t xml:space="preserve">&lt;-</w:t>
+      </w:r>
+      <w:r>
+        <w:rPr>
+          <w:rStyle w:val="NormalTok"/>
+        </w:rPr>
+        <w:t xml:space="preserve"> </w:t>
+      </w:r>
+      <w:r>
+        <w:rPr>
+          <w:rStyle w:val="FunctionTok"/>
+        </w:rPr>
+        <w:t xml:space="preserve">as.formula</w:t>
+      </w:r>
+      <w:r>
+        <w:rPr>
+          <w:rStyle w:val="NormalTok"/>
+        </w:rPr>
+        <w:t xml:space="preserve">(</w:t>
+      </w:r>
+      <w:r>
+        <w:rPr>
+          <w:rStyle w:val="StringTok"/>
+        </w:rPr>
+        <w:t xml:space="preserve">"y ~ X1 + X2 + X3 + trt + trt:(X1 + X2 + X4)"</w:t>
+      </w:r>
+      <w:r>
+        <w:rPr>
+          <w:rStyle w:val="NormalTok"/>
+        </w:rPr>
+        <w:t xml:space="preserve">)</w:t>
+      </w:r>
+      <w:r>
+        <w:br/>
+      </w:r>
+      <w:r>
+        <w:br/>
+      </w:r>
+      <w:r>
+        <w:rPr>
+          <w:rStyle w:val="NormalTok"/>
+        </w:rPr>
+        <w:t xml:space="preserve">outstandR_maic </w:t>
+      </w:r>
+      <w:r>
+        <w:rPr>
+          <w:rStyle w:val="OtherTok"/>
+        </w:rPr>
+        <w:t xml:space="preserve">&lt;-</w:t>
+      </w:r>
+      <w:r>
+        <w:br/>
+      </w:r>
+      <w:r>
+        <w:rPr>
+          <w:rStyle w:val="NormalTok"/>
+        </w:rPr>
+        <w:t xml:space="preserve">  </w:t>
+      </w:r>
+      <w:r>
+        <w:rPr>
+          <w:rStyle w:val="FunctionTok"/>
+        </w:rPr>
+        <w:t xml:space="preserve">outstandR</w:t>
+      </w:r>
+      <w:r>
+        <w:rPr>
+          <w:rStyle w:val="NormalTok"/>
+        </w:rPr>
+        <w:t xml:space="preserve">(AC_IPD_contY_mixedX, BC_ALD_contY_mixedX,</w:t>
+      </w:r>
+      <w:r>
+        <w:br/>
+      </w:r>
+      <w:r>
+        <w:rPr>
+          <w:rStyle w:val="NormalTok"/>
+        </w:rPr>
+        <w:t xml:space="preserve">            </w:t>
+      </w:r>
+      <w:r>
+        <w:rPr>
+          <w:rStyle w:val="AttributeTok"/>
+        </w:rPr>
+        <w:t xml:space="preserve">strategy =</w:t>
+      </w:r>
+      <w:r>
+        <w:rPr>
+          <w:rStyle w:val="NormalTok"/>
+        </w:rPr>
+        <w:t xml:space="preserve"> </w:t>
+      </w:r>
+      <w:r>
+        <w:rPr>
+          <w:rStyle w:val="FunctionTok"/>
+        </w:rPr>
+        <w:t xml:space="preserve">strategy_maic</w:t>
+      </w:r>
+      <w:r>
+        <w:rPr>
+          <w:rStyle w:val="NormalTok"/>
+        </w:rPr>
+        <w:t xml:space="preserve">(</w:t>
+      </w:r>
+      <w:r>
+        <w:br/>
+      </w:r>
+      <w:r>
+        <w:rPr>
+          <w:rStyle w:val="NormalTok"/>
+        </w:rPr>
+        <w:t xml:space="preserve">              </w:t>
+      </w:r>
+      <w:r>
+        <w:rPr>
+          <w:rStyle w:val="AttributeTok"/>
+        </w:rPr>
+        <w:t xml:space="preserve">formula =</w:t>
+      </w:r>
+      <w:r>
+        <w:rPr>
+          <w:rStyle w:val="NormalTok"/>
+        </w:rPr>
+        <w:t xml:space="preserve"> lin_form,</w:t>
+      </w:r>
+      <w:r>
+        <w:br/>
+      </w:r>
+      <w:r>
+        <w:rPr>
+          <w:rStyle w:val="NormalTok"/>
+        </w:rPr>
+        <w:t xml:space="preserve">              </w:t>
+      </w:r>
+      <w:r>
+        <w:rPr>
+          <w:rStyle w:val="AttributeTok"/>
+        </w:rPr>
+        <w:t xml:space="preserve">family =</w:t>
+      </w:r>
+      <w:r>
+        <w:rPr>
+          <w:rStyle w:val="NormalTok"/>
+        </w:rPr>
+        <w:t xml:space="preserve"> </w:t>
+      </w:r>
+      <w:r>
+        <w:rPr>
+          <w:rStyle w:val="FunctionTok"/>
+        </w:rPr>
+        <w:t xml:space="preserve">gaussian</w:t>
+      </w:r>
+      <w:r>
+        <w:rPr>
+          <w:rStyle w:val="NormalTok"/>
+        </w:rPr>
+        <w:t xml:space="preserve">(</w:t>
+      </w:r>
+      <w:r>
+        <w:rPr>
+          <w:rStyle w:val="AttributeTok"/>
+        </w:rPr>
+        <w:t xml:space="preserve">link =</w:t>
+      </w:r>
+      <w:r>
+        <w:rPr>
+          <w:rStyle w:val="NormalTok"/>
+        </w:rPr>
+        <w:t xml:space="preserve"> </w:t>
+      </w:r>
+      <w:r>
+        <w:rPr>
+          <w:rStyle w:val="StringTok"/>
+        </w:rPr>
+        <w:t xml:space="preserve">"identity"</w:t>
+      </w:r>
+      <w:r>
+        <w:rPr>
+          <w:rStyle w:val="NormalTok"/>
+        </w:rPr>
+        <w:t xml:space="preserve">)))</w:t>
+      </w:r>
+      <w:r>
+        <w:br/>
+      </w:r>
+      <w:r>
+        <w:br/>
+      </w:r>
+      <w:r>
+        <w:rPr>
+          <w:rStyle w:val="FunctionTok"/>
+        </w:rPr>
+        <w:t xml:space="preserve">str</w:t>
+      </w:r>
+      <w:r>
+        <w:rPr>
+          <w:rStyle w:val="NormalTok"/>
+        </w:rPr>
+        <w:t xml:space="preserve">(outstandR_maic)</w:t>
+      </w:r>
+    </w:p>
+    <w:p>
+      <w:pPr>
+        <w:pStyle w:val="SourceCode"/>
+      </w:pPr>
+      <w:r>
+        <w:rPr>
+          <w:rStyle w:val="VerbatimChar"/>
+        </w:rPr>
+        <w:t xml:space="preserve">## List of 2</w:t>
+      </w:r>
+      <w:r>
+        <w:br/>
+      </w:r>
+      <w:r>
+        <w:rPr>
+          <w:rStyle w:val="VerbatimChar"/>
+        </w:rPr>
+        <w:t xml:space="preserve">##  $ contrasts:List of 3</w:t>
+      </w:r>
+      <w:r>
+        <w:br/>
+      </w:r>
+      <w:r>
+        <w:rPr>
+          <w:rStyle w:val="VerbatimChar"/>
+        </w:rPr>
+        <w:t xml:space="preserve">##   ..$ means    :List of 3</w:t>
+      </w:r>
+      <w:r>
+        <w:br/>
+      </w:r>
+      <w:r>
+        <w:rPr>
+          <w:rStyle w:val="VerbatimChar"/>
+        </w:rPr>
+        <w:t xml:space="preserve">##   .. ..$ AB: num -0.209</w:t>
+      </w:r>
+      <w:r>
+        <w:br/>
+      </w:r>
+      <w:r>
+        <w:rPr>
+          <w:rStyle w:val="VerbatimChar"/>
+        </w:rPr>
+        <w:t xml:space="preserve">##   .. ..$ AC: num -1.14</w:t>
+      </w:r>
+      <w:r>
+        <w:br/>
+      </w:r>
+      <w:r>
+        <w:rPr>
+          <w:rStyle w:val="VerbatimChar"/>
+        </w:rPr>
+        <w:t xml:space="preserve">##   .. ..$ BC: num -0.926</w:t>
+      </w:r>
+      <w:r>
+        <w:br/>
+      </w:r>
+      <w:r>
+        <w:rPr>
+          <w:rStyle w:val="VerbatimChar"/>
+        </w:rPr>
+        <w:t xml:space="preserve">##   ..$ variances:List of 3</w:t>
+      </w:r>
+      <w:r>
+        <w:br/>
+      </w:r>
+      <w:r>
+        <w:rPr>
+          <w:rStyle w:val="VerbatimChar"/>
+        </w:rPr>
+        <w:t xml:space="preserve">##   .. ..$ AB: num 0.134</w:t>
+      </w:r>
+      <w:r>
+        <w:br/>
+      </w:r>
+      <w:r>
+        <w:rPr>
+          <w:rStyle w:val="VerbatimChar"/>
+        </w:rPr>
+        <w:t xml:space="preserve">##   .. ..$ AC: num 0.103</w:t>
+      </w:r>
+      <w:r>
+        <w:br/>
+      </w:r>
+      <w:r>
+        <w:rPr>
+          <w:rStyle w:val="VerbatimChar"/>
+        </w:rPr>
+        <w:t xml:space="preserve">##   .. ..$ BC: num 0.0311</w:t>
+      </w:r>
+      <w:r>
+        <w:br/>
+      </w:r>
+      <w:r>
+        <w:rPr>
+          <w:rStyle w:val="VerbatimChar"/>
+        </w:rPr>
+        <w:t xml:space="preserve">##   ..$ CI       :List of 3</w:t>
+      </w:r>
+      <w:r>
+        <w:br/>
+      </w:r>
+      <w:r>
+        <w:rPr>
+          <w:rStyle w:val="VerbatimChar"/>
+        </w:rPr>
+        <w:t xml:space="preserve">##   .. ..$ AB: num [1:2] -0.926 0.508</w:t>
+      </w:r>
+      <w:r>
+        <w:br/>
+      </w:r>
+      <w:r>
+        <w:rPr>
+          <w:rStyle w:val="VerbatimChar"/>
+        </w:rPr>
+        <w:t xml:space="preserve">##   .. ..$ AC: num [1:2] -1.764 -0.508</w:t>
+      </w:r>
+      <w:r>
+        <w:br/>
+      </w:r>
+      <w:r>
+        <w:rPr>
+          <w:rStyle w:val="VerbatimChar"/>
+        </w:rPr>
+        <w:t xml:space="preserve">##   .. ..$ BC: num [1:2] -1.272 -0.581</w:t>
+      </w:r>
+      <w:r>
+        <w:br/>
+      </w:r>
+      <w:r>
+        <w:rPr>
+          <w:rStyle w:val="VerbatimChar"/>
+        </w:rPr>
+        <w:t xml:space="preserve">##  $ absolute :List of 2</w:t>
+      </w:r>
+      <w:r>
+        <w:br/>
+      </w:r>
+      <w:r>
+        <w:rPr>
+          <w:rStyle w:val="VerbatimChar"/>
+        </w:rPr>
+        <w:t xml:space="preserve">##   ..$ means    :List of 2</w:t>
+      </w:r>
+      <w:r>
+        <w:br/>
+      </w:r>
+      <w:r>
+        <w:rPr>
+          <w:rStyle w:val="VerbatimChar"/>
+        </w:rPr>
+        <w:t xml:space="preserve">##   .. ..$ A: Named num -0.584</w:t>
+      </w:r>
+      <w:r>
+        <w:br/>
+      </w:r>
+      <w:r>
+        <w:rPr>
+          <w:rStyle w:val="VerbatimChar"/>
+        </w:rPr>
+        <w:t xml:space="preserve">##   .. .. ..- attr(*, "names")= chr "mean_A"</w:t>
+      </w:r>
+      <w:r>
+        <w:br/>
+      </w:r>
+      <w:r>
+        <w:rPr>
+          <w:rStyle w:val="VerbatimChar"/>
+        </w:rPr>
+        <w:t xml:space="preserve">##   .. ..$ C: Named num 0.551</w:t>
+      </w:r>
+      <w:r>
+        <w:br/>
+      </w:r>
+      <w:r>
+        <w:rPr>
+          <w:rStyle w:val="VerbatimChar"/>
+        </w:rPr>
+        <w:t xml:space="preserve">##   .. .. ..- attr(*, "names")= chr "mean_C"</w:t>
+      </w:r>
+      <w:r>
+        <w:br/>
+      </w:r>
+      <w:r>
+        <w:rPr>
+          <w:rStyle w:val="VerbatimChar"/>
+        </w:rPr>
+        <w:t xml:space="preserve">##   ..$ variances:List of 2</w:t>
+      </w:r>
+      <w:r>
+        <w:br/>
+      </w:r>
+      <w:r>
+        <w:rPr>
+          <w:rStyle w:val="VerbatimChar"/>
+        </w:rPr>
+        <w:t xml:space="preserve">##   .. ..$ A: Named num 0.0309</w:t>
+      </w:r>
+      <w:r>
+        <w:br/>
+      </w:r>
+      <w:r>
+        <w:rPr>
+          <w:rStyle w:val="VerbatimChar"/>
+        </w:rPr>
+        <w:t xml:space="preserve">##   .. .. ..- attr(*, "names")= chr "mean_A"</w:t>
+      </w:r>
+      <w:r>
+        <w:br/>
+      </w:r>
+      <w:r>
+        <w:rPr>
+          <w:rStyle w:val="VerbatimChar"/>
+        </w:rPr>
+        <w:t xml:space="preserve">##   .. ..$ C: Named num 0.0598</w:t>
+      </w:r>
+      <w:r>
+        <w:br/>
+      </w:r>
+      <w:r>
+        <w:rPr>
+          <w:rStyle w:val="VerbatimChar"/>
+        </w:rPr>
+        <w:t xml:space="preserve">##   .. .. ..- attr(*, "names")= chr "mean_C"</w:t>
+      </w:r>
+      <w:r>
+        <w:br/>
+      </w:r>
+      <w:r>
+        <w:rPr>
+          <w:rStyle w:val="VerbatimChar"/>
+        </w:rPr>
+        <w:t xml:space="preserve">##  - attr(*, "CI")= num 0.95</w:t>
+      </w:r>
+      <w:r>
+        <w:br/>
+      </w:r>
+      <w:r>
+        <w:rPr>
+          <w:rStyle w:val="VerbatimChar"/>
+        </w:rPr>
+        <w:t xml:space="preserve">##  - attr(*, "ref_trt")= chr "C"</w:t>
+      </w:r>
+      <w:r>
+        <w:br/>
+      </w:r>
+      <w:r>
+        <w:rPr>
+          <w:rStyle w:val="VerbatimChar"/>
+        </w:rPr>
+        <w:t xml:space="preserve">##  - attr(*, "scale")= chr "mean_difference"</w:t>
+      </w:r>
+      <w:r>
+        <w:br/>
+      </w:r>
+      <w:r>
+        <w:rPr>
+          <w:rStyle w:val="VerbatimChar"/>
+        </w:rPr>
+        <w:t xml:space="preserve">##  - attr(*, "model")= chr "gaussian"</w:t>
+      </w:r>
+      <w:r>
+        <w:br/>
+      </w:r>
+      <w:r>
+        <w:rPr>
+          <w:rStyle w:val="VerbatimChar"/>
+        </w:rPr>
+        <w:t xml:space="preserve">##  - attr(*, "class")= chr [1:2] "outstandR" "list"</w:t>
+      </w:r>
+    </w:p>
+    <w:p>
+      <w:pPr>
+        <w:pStyle w:val="SourceCode"/>
+      </w:pPr>
+      <w:r>
+        <w:rPr>
+          <w:rStyle w:val="FunctionTok"/>
+        </w:rPr>
+        <w:t xml:space="preserve">print</w:t>
+      </w:r>
+      <w:r>
+        <w:rPr>
+          <w:rStyle w:val="NormalTok"/>
+        </w:rPr>
+        <w:t xml:space="preserve">(outstandR_maic)</w:t>
+      </w:r>
+    </w:p>
+    <w:p>
+      <w:pPr>
+        <w:pStyle w:val="SourceCode"/>
+      </w:pPr>
+      <w:r>
+        <w:rPr>
+          <w:rStyle w:val="VerbatimChar"/>
+        </w:rPr>
+        <w:t xml:space="preserve">## Object of class 'outstandR' </w:t>
+      </w:r>
+      <w:r>
+        <w:br/>
+      </w:r>
+      <w:r>
+        <w:rPr>
+          <w:rStyle w:val="VerbatimChar"/>
+        </w:rPr>
+        <w:t xml:space="preserve">## Model: gaussian </w:t>
+      </w:r>
+      <w:r>
+        <w:br/>
+      </w:r>
+      <w:r>
+        <w:rPr>
+          <w:rStyle w:val="VerbatimChar"/>
+        </w:rPr>
+        <w:t xml:space="preserve">## Scale: mean_difference </w:t>
+      </w:r>
+      <w:r>
+        <w:br/>
+      </w:r>
+      <w:r>
+        <w:rPr>
+          <w:rStyle w:val="VerbatimChar"/>
+        </w:rPr>
+        <w:t xml:space="preserve">## Common treatment: C </w:t>
+      </w:r>
+      <w:r>
+        <w:br/>
+      </w:r>
+      <w:r>
+        <w:rPr>
+          <w:rStyle w:val="VerbatimChar"/>
+        </w:rPr>
+        <w:t xml:space="preserve">## Individual patient data study: AC </w:t>
+      </w:r>
+      <w:r>
+        <w:br/>
+      </w:r>
+      <w:r>
+        <w:rPr>
+          <w:rStyle w:val="VerbatimChar"/>
+        </w:rPr>
+        <w:t xml:space="preserve">## Aggregate level data study: BC </w:t>
+      </w:r>
+      <w:r>
+        <w:br/>
+      </w:r>
+      <w:r>
+        <w:rPr>
+          <w:rStyle w:val="VerbatimChar"/>
+        </w:rPr>
+        <w:t xml:space="preserve">## Confidence interval level: 0.95 </w:t>
+      </w:r>
+      <w:r>
+        <w:br/>
+      </w:r>
+      <w:r>
+        <w:rPr>
+          <w:rStyle w:val="VerbatimChar"/>
+        </w:rPr>
+        <w:t xml:space="preserve">## </w:t>
+      </w:r>
+      <w:r>
+        <w:br/>
+      </w:r>
+      <w:r>
+        <w:rPr>
+          <w:rStyle w:val="VerbatimChar"/>
+        </w:rPr>
+        <w:t xml:space="preserve">## Contrasts:</w:t>
+      </w:r>
+      <w:r>
+        <w:br/>
+      </w:r>
+      <w:r>
+        <w:rPr>
+          <w:rStyle w:val="VerbatimChar"/>
+        </w:rPr>
+        <w:t xml:space="preserve">## </w:t>
+      </w:r>
+      <w:r>
+        <w:br/>
+      </w:r>
+      <w:r>
+        <w:rPr>
+          <w:rStyle w:val="VerbatimChar"/>
+        </w:rPr>
+        <w:t xml:space="preserve">## # A tibble: 3 × 5</w:t>
+      </w:r>
+      <w:r>
+        <w:br/>
+      </w:r>
+      <w:r>
+        <w:rPr>
+          <w:rStyle w:val="VerbatimChar"/>
+        </w:rPr>
+        <w:t xml:space="preserve">##   Treatments Estimate Std.Error lower.0.95 upper.0.95</w:t>
+      </w:r>
+      <w:r>
+        <w:br/>
+      </w:r>
+      <w:r>
+        <w:rPr>
+          <w:rStyle w:val="VerbatimChar"/>
+        </w:rPr>
+        <w:t xml:space="preserve">##   &lt;chr&gt;         &lt;dbl&gt;     &lt;dbl&gt;      &lt;dbl&gt;      &lt;dbl&gt;</w:t>
+      </w:r>
+      <w:r>
+        <w:br/>
+      </w:r>
+      <w:r>
+        <w:rPr>
+          <w:rStyle w:val="VerbatimChar"/>
+        </w:rPr>
+        <w:t xml:space="preserve">## 1 AB           -0.209    0.134      -0.926      0.508</w:t>
+      </w:r>
+      <w:r>
+        <w:br/>
+      </w:r>
+      <w:r>
+        <w:rPr>
+          <w:rStyle w:val="VerbatimChar"/>
+        </w:rPr>
+        <w:t xml:space="preserve">## 2 AC           -1.14     0.103      -1.76      -0.508</w:t>
+      </w:r>
+      <w:r>
+        <w:br/>
+      </w:r>
+      <w:r>
+        <w:rPr>
+          <w:rStyle w:val="VerbatimChar"/>
+        </w:rPr>
+        <w:t xml:space="preserve">## 3 BC           -0.926    0.0311     -1.27      -0.581</w:t>
+      </w:r>
+      <w:r>
+        <w:br/>
+      </w:r>
+      <w:r>
+        <w:rPr>
+          <w:rStyle w:val="VerbatimChar"/>
+        </w:rPr>
+        <w:t xml:space="preserve">## </w:t>
+      </w:r>
+      <w:r>
+        <w:br/>
+      </w:r>
+      <w:r>
+        <w:rPr>
+          <w:rStyle w:val="VerbatimChar"/>
+        </w:rPr>
+        <w:t xml:space="preserve">## Absolute:</w:t>
+      </w:r>
+      <w:r>
+        <w:br/>
+      </w:r>
+      <w:r>
+        <w:rPr>
+          <w:rStyle w:val="VerbatimChar"/>
+        </w:rPr>
+        <w:t xml:space="preserve">## </w:t>
+      </w:r>
+      <w:r>
+        <w:br/>
+      </w:r>
+      <w:r>
+        <w:rPr>
+          <w:rStyle w:val="VerbatimChar"/>
+        </w:rPr>
+        <w:t xml:space="preserve">## # A tibble: 2 × 5</w:t>
+      </w:r>
+      <w:r>
+        <w:br/>
+      </w:r>
+      <w:r>
+        <w:rPr>
+          <w:rStyle w:val="VerbatimChar"/>
+        </w:rPr>
+        <w:t xml:space="preserve">##   Treatments Estimate Std.Error lower.0.95 upper.0.95</w:t>
+      </w:r>
+      <w:r>
+        <w:br/>
+      </w:r>
+      <w:r>
+        <w:rPr>
+          <w:rStyle w:val="VerbatimChar"/>
+        </w:rPr>
+        <w:t xml:space="preserve">##   &lt;chr&gt;         &lt;dbl&gt;     &lt;dbl&gt; &lt;lgl&gt;      &lt;lgl&gt;     </w:t>
+      </w:r>
+      <w:r>
+        <w:br/>
+      </w:r>
+      <w:r>
+        <w:rPr>
+          <w:rStyle w:val="VerbatimChar"/>
+        </w:rPr>
+        <w:t xml:space="preserve">## 1 A            -0.584    0.0309 NA         NA        </w:t>
+      </w:r>
+      <w:r>
+        <w:br/>
+      </w:r>
+      <w:r>
+        <w:rPr>
+          <w:rStyle w:val="VerbatimChar"/>
+        </w:rPr>
+        <w:t xml:space="preserve">## 2 C             0.551    0.0598 NA         NA</w:t>
+      </w:r>
+    </w:p>
+    <w:p>
+      <w:pPr>
+        <w:pStyle w:val="SourceCode"/>
+      </w:pPr>
+      <w:r>
+        <w:rPr>
+          <w:rStyle w:val="NormalTok"/>
+        </w:rPr>
+        <w:t xml:space="preserve">outstandR_stc </w:t>
+      </w:r>
+      <w:r>
+        <w:rPr>
+          <w:rStyle w:val="OtherTok"/>
+        </w:rPr>
+        <w:t xml:space="preserve">&lt;-</w:t>
+      </w:r>
+      <w:r>
+        <w:br/>
+      </w:r>
+      <w:r>
+        <w:rPr>
+          <w:rStyle w:val="NormalTok"/>
+        </w:rPr>
+        <w:t xml:space="preserve">  </w:t>
+      </w:r>
+      <w:r>
+        <w:rPr>
+          <w:rStyle w:val="FunctionTok"/>
+        </w:rPr>
+        <w:t xml:space="preserve">outstandR</w:t>
+      </w:r>
+      <w:r>
+        <w:rPr>
+          <w:rStyle w:val="NormalTok"/>
+        </w:rPr>
+        <w:t xml:space="preserve">(AC_IPD_contY_mixedX, BC_ALD_contY_mixedX,</w:t>
+      </w:r>
+      <w:r>
+        <w:br/>
+      </w:r>
+      <w:r>
+        <w:rPr>
+          <w:rStyle w:val="NormalTok"/>
+        </w:rPr>
+        <w:t xml:space="preserve">            </w:t>
+      </w:r>
+      <w:r>
+        <w:rPr>
+          <w:rStyle w:val="AttributeTok"/>
+        </w:rPr>
+        <w:t xml:space="preserve">strategy =</w:t>
+      </w:r>
+      <w:r>
+        <w:rPr>
+          <w:rStyle w:val="NormalTok"/>
+        </w:rPr>
+        <w:t xml:space="preserve"> </w:t>
+      </w:r>
+      <w:r>
+        <w:rPr>
+          <w:rStyle w:val="FunctionTok"/>
+        </w:rPr>
+        <w:t xml:space="preserve">strategy_stc</w:t>
+      </w:r>
+      <w:r>
+        <w:rPr>
+          <w:rStyle w:val="NormalTok"/>
+        </w:rPr>
+        <w:t xml:space="preserve">(</w:t>
+      </w:r>
+      <w:r>
+        <w:br/>
+      </w:r>
+      <w:r>
+        <w:rPr>
+          <w:rStyle w:val="NormalTok"/>
+        </w:rPr>
+        <w:t xml:space="preserve">              </w:t>
+      </w:r>
+      <w:r>
+        <w:rPr>
+          <w:rStyle w:val="AttributeTok"/>
+        </w:rPr>
+        <w:t xml:space="preserve">formula =</w:t>
+      </w:r>
+      <w:r>
+        <w:rPr>
+          <w:rStyle w:val="NormalTok"/>
+        </w:rPr>
+        <w:t xml:space="preserve"> lin_form,</w:t>
+      </w:r>
+      <w:r>
+        <w:br/>
+      </w:r>
+      <w:r>
+        <w:rPr>
+          <w:rStyle w:val="NormalTok"/>
+        </w:rPr>
+        <w:t xml:space="preserve">              </w:t>
+      </w:r>
+      <w:r>
+        <w:rPr>
+          <w:rStyle w:val="AttributeTok"/>
+        </w:rPr>
+        <w:t xml:space="preserve">family =</w:t>
+      </w:r>
+      <w:r>
+        <w:rPr>
+          <w:rStyle w:val="NormalTok"/>
+        </w:rPr>
+        <w:t xml:space="preserve"> </w:t>
+      </w:r>
+      <w:r>
+        <w:rPr>
+          <w:rStyle w:val="FunctionTok"/>
+        </w:rPr>
+        <w:t xml:space="preserve">gaussian</w:t>
+      </w:r>
+      <w:r>
+        <w:rPr>
+          <w:rStyle w:val="NormalTok"/>
+        </w:rPr>
+        <w:t xml:space="preserve">(</w:t>
+      </w:r>
+      <w:r>
+        <w:rPr>
+          <w:rStyle w:val="AttributeTok"/>
+        </w:rPr>
+        <w:t xml:space="preserve">link =</w:t>
+      </w:r>
+      <w:r>
+        <w:rPr>
+          <w:rStyle w:val="NormalTok"/>
+        </w:rPr>
+        <w:t xml:space="preserve"> </w:t>
+      </w:r>
+      <w:r>
+        <w:rPr>
+          <w:rStyle w:val="StringTok"/>
+        </w:rPr>
+        <w:t xml:space="preserve">"identity"</w:t>
+      </w:r>
+      <w:r>
+        <w:rPr>
+          <w:rStyle w:val="NormalTok"/>
+        </w:rPr>
+        <w:t xml:space="preserve">)))</w:t>
+      </w:r>
+      <w:r>
+        <w:br/>
+      </w:r>
+      <w:r>
+        <w:br/>
+      </w:r>
+      <w:r>
+        <w:rPr>
+          <w:rStyle w:val="NormalTok"/>
+        </w:rPr>
+        <w:t xml:space="preserve">outstandR_gcomp_ml </w:t>
+      </w:r>
+      <w:r>
+        <w:rPr>
+          <w:rStyle w:val="OtherTok"/>
+        </w:rPr>
+        <w:t xml:space="preserve">&lt;-</w:t>
+      </w:r>
+      <w:r>
+        <w:br/>
+      </w:r>
+      <w:r>
+        <w:rPr>
+          <w:rStyle w:val="NormalTok"/>
+        </w:rPr>
+        <w:t xml:space="preserve">  </w:t>
+      </w:r>
+      <w:r>
+        <w:rPr>
+          <w:rStyle w:val="FunctionTok"/>
+        </w:rPr>
+        <w:t xml:space="preserve">outstandR</w:t>
+      </w:r>
+      <w:r>
+        <w:rPr>
+          <w:rStyle w:val="NormalTok"/>
+        </w:rPr>
+        <w:t xml:space="preserve">(AC_IPD_contY_mixedX, BC_ALD_contY_mixedX,</w:t>
+      </w:r>
+      <w:r>
+        <w:br/>
+      </w:r>
+      <w:r>
+        <w:rPr>
+          <w:rStyle w:val="NormalTok"/>
+        </w:rPr>
+        <w:t xml:space="preserve">            </w:t>
+      </w:r>
+      <w:r>
+        <w:rPr>
+          <w:rStyle w:val="AttributeTok"/>
+        </w:rPr>
+        <w:t xml:space="preserve">strategy =</w:t>
+      </w:r>
+      <w:r>
+        <w:rPr>
+          <w:rStyle w:val="NormalTok"/>
+        </w:rPr>
+        <w:t xml:space="preserve"> </w:t>
+      </w:r>
+      <w:r>
+        <w:rPr>
+          <w:rStyle w:val="FunctionTok"/>
+        </w:rPr>
+        <w:t xml:space="preserve">strategy_gcomp_ml</w:t>
+      </w:r>
+      <w:r>
+        <w:rPr>
+          <w:rStyle w:val="NormalTok"/>
+        </w:rPr>
+        <w:t xml:space="preserve">(</w:t>
+      </w:r>
+      <w:r>
+        <w:br/>
+      </w:r>
+      <w:r>
+        <w:rPr>
+          <w:rStyle w:val="NormalTok"/>
+        </w:rPr>
+        <w:t xml:space="preserve">              </w:t>
+      </w:r>
+      <w:r>
+        <w:rPr>
+          <w:rStyle w:val="AttributeTok"/>
+        </w:rPr>
+        <w:t xml:space="preserve">formula =</w:t>
+      </w:r>
+      <w:r>
+        <w:rPr>
+          <w:rStyle w:val="NormalTok"/>
+        </w:rPr>
+        <w:t xml:space="preserve"> lin_form,</w:t>
+      </w:r>
+      <w:r>
+        <w:br/>
+      </w:r>
+      <w:r>
+        <w:rPr>
+          <w:rStyle w:val="NormalTok"/>
+        </w:rPr>
+        <w:t xml:space="preserve">              </w:t>
+      </w:r>
+      <w:r>
+        <w:rPr>
+          <w:rStyle w:val="AttributeTok"/>
+        </w:rPr>
+        <w:t xml:space="preserve">family =</w:t>
+      </w:r>
+      <w:r>
+        <w:rPr>
+          <w:rStyle w:val="NormalTok"/>
+        </w:rPr>
+        <w:t xml:space="preserve"> </w:t>
+      </w:r>
+      <w:r>
+        <w:rPr>
+          <w:rStyle w:val="FunctionTok"/>
+        </w:rPr>
+        <w:t xml:space="preserve">gaussian</w:t>
+      </w:r>
+      <w:r>
+        <w:rPr>
+          <w:rStyle w:val="NormalTok"/>
+        </w:rPr>
+        <w:t xml:space="preserve">(</w:t>
+      </w:r>
+      <w:r>
+        <w:rPr>
+          <w:rStyle w:val="AttributeTok"/>
+        </w:rPr>
+        <w:t xml:space="preserve">link =</w:t>
+      </w:r>
+      <w:r>
+        <w:rPr>
+          <w:rStyle w:val="NormalTok"/>
+        </w:rPr>
+        <w:t xml:space="preserve"> </w:t>
+      </w:r>
+      <w:r>
+        <w:rPr>
+          <w:rStyle w:val="StringTok"/>
+        </w:rPr>
+        <w:t xml:space="preserve">"identity"</w:t>
+      </w:r>
+      <w:r>
+        <w:rPr>
+          <w:rStyle w:val="NormalTok"/>
+        </w:rPr>
+        <w:t xml:space="preserve">)))</w:t>
+      </w:r>
+      <w:r>
+        <w:br/>
+      </w:r>
+      <w:r>
+        <w:br/>
+      </w:r>
+      <w:r>
+        <w:rPr>
+          <w:rStyle w:val="NormalTok"/>
+        </w:rPr>
+        <w:t xml:space="preserve">outstandR_gcomp_stan </w:t>
+      </w:r>
+      <w:r>
+        <w:rPr>
+          <w:rStyle w:val="OtherTok"/>
+        </w:rPr>
+        <w:t xml:space="preserve">&lt;-</w:t>
+      </w:r>
+      <w:r>
+        <w:br/>
+      </w:r>
+      <w:r>
+        <w:rPr>
+          <w:rStyle w:val="NormalTok"/>
+        </w:rPr>
+        <w:t xml:space="preserve">  </w:t>
+      </w:r>
+      <w:r>
+        <w:rPr>
+          <w:rStyle w:val="FunctionTok"/>
+        </w:rPr>
+        <w:t xml:space="preserve">outstandR</w:t>
+      </w:r>
+      <w:r>
+        <w:rPr>
+          <w:rStyle w:val="NormalTok"/>
+        </w:rPr>
+        <w:t xml:space="preserve">(AC_IPD_contY_mixedX, BC_ALD_contY_mixedX,</w:t>
+      </w:r>
+      <w:r>
+        <w:br/>
+      </w:r>
+      <w:r>
+        <w:rPr>
+          <w:rStyle w:val="NormalTok"/>
+        </w:rPr>
+        <w:t xml:space="preserve">            </w:t>
+      </w:r>
+      <w:r>
+        <w:rPr>
+          <w:rStyle w:val="AttributeTok"/>
+        </w:rPr>
+        <w:t xml:space="preserve">refresh =</w:t>
+      </w:r>
+      <w:r>
+        <w:rPr>
+          <w:rStyle w:val="NormalTok"/>
+        </w:rPr>
+        <w:t xml:space="preserve"> </w:t>
+      </w:r>
+      <w:r>
+        <w:rPr>
+          <w:rStyle w:val="DecValTok"/>
+        </w:rPr>
+        <w:t xml:space="preserve">0</w:t>
+      </w:r>
+      <w:r>
+        <w:rPr>
+          <w:rStyle w:val="NormalTok"/>
+        </w:rPr>
+        <w:t xml:space="preserve">,  </w:t>
+      </w:r>
+      <w:r>
+        <w:rPr>
+          <w:rStyle w:val="CommentTok"/>
+        </w:rPr>
+        <w:t xml:space="preserve"># turns off the iteration updates</w:t>
+      </w:r>
+      <w:r>
+        <w:br/>
+      </w:r>
+      <w:r>
+        <w:rPr>
+          <w:rStyle w:val="NormalTok"/>
+        </w:rPr>
+        <w:t xml:space="preserve">            </w:t>
+      </w:r>
+      <w:r>
+        <w:rPr>
+          <w:rStyle w:val="AttributeTok"/>
+        </w:rPr>
+        <w:t xml:space="preserve">strategy =</w:t>
+      </w:r>
+      <w:r>
+        <w:rPr>
+          <w:rStyle w:val="NormalTok"/>
+        </w:rPr>
+        <w:t xml:space="preserve"> </w:t>
+      </w:r>
+      <w:r>
+        <w:rPr>
+          <w:rStyle w:val="FunctionTok"/>
+        </w:rPr>
+        <w:t xml:space="preserve">strategy_gcomp_stan</w:t>
+      </w:r>
+      <w:r>
+        <w:rPr>
+          <w:rStyle w:val="NormalTok"/>
+        </w:rPr>
+        <w:t xml:space="preserve">(</w:t>
+      </w:r>
+      <w:r>
+        <w:br/>
+      </w:r>
+      <w:r>
+        <w:rPr>
+          <w:rStyle w:val="NormalTok"/>
+        </w:rPr>
+        <w:t xml:space="preserve">              </w:t>
+      </w:r>
+      <w:r>
+        <w:rPr>
+          <w:rStyle w:val="AttributeTok"/>
+        </w:rPr>
+        <w:t xml:space="preserve">formula =</w:t>
+      </w:r>
+      <w:r>
+        <w:rPr>
+          <w:rStyle w:val="NormalTok"/>
+        </w:rPr>
+        <w:t xml:space="preserve"> lin_form,</w:t>
+      </w:r>
+      <w:r>
+        <w:br/>
+      </w:r>
+      <w:r>
+        <w:rPr>
+          <w:rStyle w:val="NormalTok"/>
+        </w:rPr>
+        <w:t xml:space="preserve">              </w:t>
+      </w:r>
+      <w:r>
+        <w:rPr>
+          <w:rStyle w:val="AttributeTok"/>
+        </w:rPr>
+        <w:t xml:space="preserve">family =</w:t>
+      </w:r>
+      <w:r>
+        <w:rPr>
+          <w:rStyle w:val="NormalTok"/>
+        </w:rPr>
+        <w:t xml:space="preserve"> </w:t>
+      </w:r>
+      <w:r>
+        <w:rPr>
+          <w:rStyle w:val="FunctionTok"/>
+        </w:rPr>
+        <w:t xml:space="preserve">gaussian</w:t>
+      </w:r>
+      <w:r>
+        <w:rPr>
+          <w:rStyle w:val="NormalTok"/>
+        </w:rPr>
+        <w:t xml:space="preserve">(</w:t>
+      </w:r>
+      <w:r>
+        <w:rPr>
+          <w:rStyle w:val="AttributeTok"/>
+        </w:rPr>
+        <w:t xml:space="preserve">link =</w:t>
+      </w:r>
+      <w:r>
+        <w:rPr>
+          <w:rStyle w:val="NormalTok"/>
+        </w:rPr>
+        <w:t xml:space="preserve"> </w:t>
+      </w:r>
+      <w:r>
+        <w:rPr>
+          <w:rStyle w:val="StringTok"/>
+        </w:rPr>
+        <w:t xml:space="preserve">"identity"</w:t>
+      </w:r>
+      <w:r>
+        <w:rPr>
+          <w:rStyle w:val="NormalTok"/>
+        </w:rPr>
+        <w:t xml:space="preserve">)))</w:t>
+      </w:r>
+      <w:r>
+        <w:br/>
+      </w:r>
+      <w:r>
+        <w:br/>
+      </w:r>
+      <w:r>
+        <w:rPr>
+          <w:rStyle w:val="NormalTok"/>
+        </w:rPr>
+        <w:t xml:space="preserve">outstandR_mim </w:t>
+      </w:r>
+      <w:r>
+        <w:rPr>
+          <w:rStyle w:val="OtherTok"/>
+        </w:rPr>
+        <w:t xml:space="preserve">&lt;-</w:t>
+      </w:r>
+      <w:r>
+        <w:br/>
+      </w:r>
+      <w:r>
+        <w:rPr>
+          <w:rStyle w:val="NormalTok"/>
+        </w:rPr>
+        <w:t xml:space="preserve">  </w:t>
+      </w:r>
+      <w:r>
+        <w:rPr>
+          <w:rStyle w:val="FunctionTok"/>
+        </w:rPr>
+        <w:t xml:space="preserve">outstandR</w:t>
+      </w:r>
+      <w:r>
+        <w:rPr>
+          <w:rStyle w:val="NormalTok"/>
+        </w:rPr>
+        <w:t xml:space="preserve">(AC_IPD_contY_mixedX, BC_ALD_contY_mixedX,</w:t>
+      </w:r>
+      <w:r>
+        <w:br/>
+      </w:r>
+      <w:r>
+        <w:rPr>
+          <w:rStyle w:val="NormalTok"/>
+        </w:rPr>
+        <w:t xml:space="preserve">            </w:t>
+      </w:r>
+      <w:r>
+        <w:rPr>
+          <w:rStyle w:val="AttributeTok"/>
+        </w:rPr>
+        <w:t xml:space="preserve">refresh =</w:t>
+      </w:r>
+      <w:r>
+        <w:rPr>
+          <w:rStyle w:val="NormalTok"/>
+        </w:rPr>
+        <w:t xml:space="preserve"> </w:t>
+      </w:r>
+      <w:r>
+        <w:rPr>
+          <w:rStyle w:val="DecValTok"/>
+        </w:rPr>
+        <w:t xml:space="preserve">0</w:t>
+      </w:r>
+      <w:r>
+        <w:rPr>
+          <w:rStyle w:val="NormalTok"/>
+        </w:rPr>
+        <w:t xml:space="preserve">,</w:t>
+      </w:r>
+      <w:r>
+        <w:br/>
+      </w:r>
+      <w:r>
+        <w:rPr>
+          <w:rStyle w:val="NormalTok"/>
+        </w:rPr>
+        <w:t xml:space="preserve">            </w:t>
+      </w:r>
+      <w:r>
+        <w:rPr>
+          <w:rStyle w:val="AttributeTok"/>
+        </w:rPr>
+        <w:t xml:space="preserve">strategy =</w:t>
+      </w:r>
+      <w:r>
+        <w:rPr>
+          <w:rStyle w:val="NormalTok"/>
+        </w:rPr>
+        <w:t xml:space="preserve"> </w:t>
+      </w:r>
+      <w:r>
+        <w:rPr>
+          <w:rStyle w:val="FunctionTok"/>
+        </w:rPr>
+        <w:t xml:space="preserve">strategy_mim</w:t>
+      </w:r>
+      <w:r>
+        <w:rPr>
+          <w:rStyle w:val="NormalTok"/>
+        </w:rPr>
+        <w:t xml:space="preserve">(</w:t>
+      </w:r>
+      <w:r>
+        <w:br/>
+      </w:r>
+      <w:r>
+        <w:rPr>
+          <w:rStyle w:val="NormalTok"/>
+        </w:rPr>
+        <w:t xml:space="preserve">              </w:t>
+      </w:r>
+      <w:r>
+        <w:rPr>
+          <w:rStyle w:val="AttributeTok"/>
+        </w:rPr>
+        <w:t xml:space="preserve">formula =</w:t>
+      </w:r>
+      <w:r>
+        <w:rPr>
+          <w:rStyle w:val="NormalTok"/>
+        </w:rPr>
+        <w:t xml:space="preserve"> lin_form,</w:t>
+      </w:r>
+      <w:r>
+        <w:br/>
+      </w:r>
+      <w:r>
+        <w:rPr>
+          <w:rStyle w:val="NormalTok"/>
+        </w:rPr>
+        <w:t xml:space="preserve">              </w:t>
+      </w:r>
+      <w:r>
+        <w:rPr>
+          <w:rStyle w:val="AttributeTok"/>
+        </w:rPr>
+        <w:t xml:space="preserve">family =</w:t>
+      </w:r>
+      <w:r>
+        <w:rPr>
+          <w:rStyle w:val="NormalTok"/>
+        </w:rPr>
+        <w:t xml:space="preserve"> </w:t>
+      </w:r>
+      <w:r>
+        <w:rPr>
+          <w:rStyle w:val="FunctionTok"/>
+        </w:rPr>
+        <w:t xml:space="preserve">gaussian</w:t>
+      </w:r>
+      <w:r>
+        <w:rPr>
+          <w:rStyle w:val="NormalTok"/>
+        </w:rPr>
+        <w:t xml:space="preserve">(</w:t>
+      </w:r>
+      <w:r>
+        <w:rPr>
+          <w:rStyle w:val="AttributeTok"/>
+        </w:rPr>
+        <w:t xml:space="preserve">link =</w:t>
+      </w:r>
+      <w:r>
+        <w:rPr>
+          <w:rStyle w:val="NormalTok"/>
+        </w:rPr>
+        <w:t xml:space="preserve"> </w:t>
+      </w:r>
+      <w:r>
+        <w:rPr>
+          <w:rStyle w:val="StringTok"/>
+        </w:rPr>
+        <w:t xml:space="preserve">"identity"</w:t>
+      </w:r>
+      <w:r>
+        <w:rPr>
+          <w:rStyle w:val="NormalTok"/>
+        </w:rPr>
+        <w:t xml:space="preserve">)))</w:t>
+      </w:r>
+    </w:p>
+    <w:p>
+      <w:pPr>
+        <w:pStyle w:val="FirstParagraph"/>
+      </w:pPr>
+      <w:r>
+        <w:t xml:space="preserve">Scale example</w:t>
       </w:r>
     </w:p>
     <w:sectPr/>

</xml_diff>